<commit_message>
testing for other branch change with master
</commit_message>
<xml_diff>
--- a/docs/AY2526 S1_ET0735_SRS_Smart Fire Alert System.docx
+++ b/docs/AY2526 S1_ET0735_SRS_Smart Fire Alert System.docx
@@ -2458,6 +2458,13 @@
         <w:t>Purpose</w:t>
       </w:r>
       <w:bookmarkEnd w:id="1"/>
+      <w:r>
+        <w:rPr>
+          <w:color w:val="000000" w:themeColor="text1"/>
+          <w:lang w:val="en-SG"/>
+        </w:rPr>
+        <w:t xml:space="preserve"> oki</w:t>
+      </w:r>
     </w:p>
     <w:p>
       <w:pPr>
@@ -11377,12 +11384,6 @@
 </file>
 
 <file path=customXml/item1.xml><?xml version="1.0" encoding="utf-8"?>
-<p:properties xmlns:p="http://schemas.microsoft.com/office/2006/metadata/properties" xmlns:xsi="http://www.w3.org/2001/XMLSchema-instance" xmlns:pc="http://schemas.microsoft.com/office/infopath/2007/PartnerControls">
-  <documentManagement/>
-</p:properties>
-</file>
-
-<file path=customXml/item2.xml><?xml version="1.0" encoding="utf-8"?>
 <?mso-contentType ?>
 <FormTemplates xmlns="http://schemas.microsoft.com/sharepoint/v3/contenttype/forms">
   <Display>DocumentLibraryForm</Display>
@@ -11391,11 +11392,13 @@
 </FormTemplates>
 </file>
 
-<file path=customXml/item3.xml><?xml version="1.0" encoding="utf-8"?>
-<b:Sources xmlns:b="http://schemas.openxmlformats.org/officeDocument/2006/bibliography" xmlns="http://schemas.openxmlformats.org/officeDocument/2006/bibliography" SelectedStyle="\APASixthEditionOfficeOnline.xsl" StyleName="APA" Version="6"/>
+<file path=customXml/item2.xml><?xml version="1.0" encoding="utf-8"?>
+<p:properties xmlns:p="http://schemas.microsoft.com/office/2006/metadata/properties" xmlns:xsi="http://www.w3.org/2001/XMLSchema-instance" xmlns:pc="http://schemas.microsoft.com/office/infopath/2007/PartnerControls">
+  <documentManagement/>
+</p:properties>
 </file>
 
-<file path=customXml/item4.xml><?xml version="1.0" encoding="utf-8"?>
+<file path=customXml/item3.xml><?xml version="1.0" encoding="utf-8"?>
 <ct:contentTypeSchema xmlns:ct="http://schemas.microsoft.com/office/2006/metadata/contentType" xmlns:ma="http://schemas.microsoft.com/office/2006/metadata/properties/metaAttributes" ct:_="" ma:_="" ma:contentTypeName="Document" ma:contentTypeID="0x01010053B3D8298F2EAD4D89B9DDB101DB21CC" ma:contentTypeVersion="3" ma:contentTypeDescription="Create a new document." ma:contentTypeScope="" ma:versionID="321d32e32072a800b7602dacc69c38b1">
   <xsd:schema xmlns:xsd="http://www.w3.org/2001/XMLSchema" xmlns:xs="http://www.w3.org/2001/XMLSchema" xmlns:p="http://schemas.microsoft.com/office/2006/metadata/properties" xmlns:ns2="99dfcbcf-e5bb-4f5f-acf5-1dd0d7f0a77e" targetNamespace="http://schemas.microsoft.com/office/2006/metadata/properties" ma:root="true" ma:fieldsID="6e74a2e84f8947c1ccb61bfb7c2a9006" ns2:_="">
     <xsd:import namespace="99dfcbcf-e5bb-4f5f-acf5-1dd0d7f0a77e"/>
@@ -11533,7 +11536,19 @@
 </ct:contentTypeSchema>
 </file>
 
+<file path=customXml/item4.xml><?xml version="1.0" encoding="utf-8"?>
+<b:Sources xmlns:b="http://schemas.openxmlformats.org/officeDocument/2006/bibliography" xmlns="http://schemas.openxmlformats.org/officeDocument/2006/bibliography" SelectedStyle="\APASixthEditionOfficeOnline.xsl" StyleName="APA" Version="6"/>
+</file>
+
 <file path=customXml/itemProps1.xml><?xml version="1.0" encoding="utf-8"?>
+<ds:datastoreItem xmlns:ds="http://schemas.openxmlformats.org/officeDocument/2006/customXml" ds:itemID="{1AE65524-3474-4244-A856-D72F3E7751CA}">
+  <ds:schemaRefs>
+    <ds:schemaRef ds:uri="http://schemas.microsoft.com/sharepoint/v3/contenttype/forms"/>
+  </ds:schemaRefs>
+</ds:datastoreItem>
+</file>
+
+<file path=customXml/itemProps2.xml><?xml version="1.0" encoding="utf-8"?>
 <ds:datastoreItem xmlns:ds="http://schemas.openxmlformats.org/officeDocument/2006/customXml" ds:itemID="{E9F4B20F-6069-42DD-ACE1-B693435E4710}">
   <ds:schemaRefs>
     <ds:schemaRef ds:uri="http://schemas.microsoft.com/office/2006/metadata/properties"/>
@@ -11542,23 +11557,7 @@
 </ds:datastoreItem>
 </file>
 
-<file path=customXml/itemProps2.xml><?xml version="1.0" encoding="utf-8"?>
-<ds:datastoreItem xmlns:ds="http://schemas.openxmlformats.org/officeDocument/2006/customXml" ds:itemID="{1AE65524-3474-4244-A856-D72F3E7751CA}">
-  <ds:schemaRefs>
-    <ds:schemaRef ds:uri="http://schemas.microsoft.com/sharepoint/v3/contenttype/forms"/>
-  </ds:schemaRefs>
-</ds:datastoreItem>
-</file>
-
 <file path=customXml/itemProps3.xml><?xml version="1.0" encoding="utf-8"?>
-<ds:datastoreItem xmlns:ds="http://schemas.openxmlformats.org/officeDocument/2006/customXml" ds:itemID="{19DC61BE-93FA-4491-9772-E1221A4033B9}">
-  <ds:schemaRefs>
-    <ds:schemaRef ds:uri="http://schemas.openxmlformats.org/officeDocument/2006/bibliography"/>
-  </ds:schemaRefs>
-</ds:datastoreItem>
-</file>
-
-<file path=customXml/itemProps4.xml><?xml version="1.0" encoding="utf-8"?>
 <ds:datastoreItem xmlns:ds="http://schemas.openxmlformats.org/officeDocument/2006/customXml" ds:itemID="{0D795BEB-1564-4A0A-A7B2-A32B52AC9AD1}">
   <ds:schemaRefs>
     <ds:schemaRef ds:uri="http://schemas.microsoft.com/office/2006/metadata/contentType"/>
@@ -11574,4 +11573,12 @@
     <ds:schemaRef ds:uri="http://schemas.microsoft.com/internal/obd"/>
   </ds:schemaRefs>
 </ds:datastoreItem>
+</file>
+
+<file path=customXml/itemProps4.xml><?xml version="1.0" encoding="utf-8"?>
+<ds:datastoreItem xmlns:ds="http://schemas.openxmlformats.org/officeDocument/2006/customXml" ds:itemID="{19DC61BE-93FA-4491-9772-E1221A4033B9}">
+  <ds:schemaRefs>
+    <ds:schemaRef ds:uri="http://schemas.openxmlformats.org/officeDocument/2006/bibliography"/>
+  </ds:schemaRefs>
+</ds:datastoreItem>
 </file>
</xml_diff>